<commit_message>
update of excel results
</commit_message>
<xml_diff>
--- a/ECG_label_rules.docx
+++ b/ECG_label_rules.docx
@@ -22,6 +22,7 @@
           <w:szCs w:val="96"/>
         </w:rPr>
       </w:pPr>
+      <w:proofErr w:type="spellStart"/>
       <w:r>
         <w:rPr>
           <w:b/>
@@ -30,7 +31,18 @@
           <w:sz w:val="96"/>
           <w:szCs w:val="96"/>
         </w:rPr>
-        <w:t>Labelization guidelines</w:t>
+        <w:t>Labelization</w:t>
+      </w:r>
+      <w:proofErr w:type="spellEnd"/>
+      <w:r>
+        <w:rPr>
+          <w:b/>
+          <w:bCs/>
+          <w:color w:val="5AA2AE" w:themeColor="accent5"/>
+          <w:sz w:val="96"/>
+          <w:szCs w:val="96"/>
+        </w:rPr>
+        <w:t xml:space="preserve"> guidelines</w:t>
       </w:r>
     </w:p>
     <w:p/>
@@ -201,8 +213,6 @@
     <w:p/>
     <w:p/>
     <w:p/>
-    <w:bookmarkStart w:id="0" w:name="_Toc117760627" w:displacedByCustomXml="next"/>
-    <w:bookmarkEnd w:id="0" w:displacedByCustomXml="next"/>
     <w:sdt>
       <w:sdtPr>
         <w:rPr>
@@ -237,6 +247,7 @@
           <w:pPr>
             <w:pStyle w:val="TOC1"/>
             <w:tabs>
+              <w:tab w:val="left" w:pos="480"/>
               <w:tab w:val="right" w:leader="dot" w:pos="9010"/>
             </w:tabs>
             <w:rPr>
@@ -256,7 +267,7 @@
           <w:r>
             <w:fldChar w:fldCharType="separate"/>
           </w:r>
-          <w:hyperlink w:anchor="_Toc117760627" w:history="1">
+          <w:hyperlink w:anchor="_Toc121221234" w:history="1">
             <w:r>
               <w:rPr>
                 <w:rStyle w:val="Hyperlink"/>
@@ -266,13 +277,30 @@
             </w:r>
             <w:r>
               <w:rPr>
-                <w:noProof/>
-                <w:webHidden/>
+                <w:rFonts w:eastAsiaTheme="minorEastAsia"/>
+                <w:noProof/>
+                <w:sz w:val="22"/>
+                <w:szCs w:val="22"/>
+                <w:lang w:val="fr-FR" w:eastAsia="fr-FR"/>
               </w:rPr>
               <w:tab/>
             </w:r>
             <w:r>
               <w:rPr>
+                <w:rStyle w:val="Hyperlink"/>
+                <w:noProof/>
+              </w:rPr>
+              <w:t>Introduction</w:t>
+            </w:r>
+            <w:r>
+              <w:rPr>
+                <w:noProof/>
+                <w:webHidden/>
+              </w:rPr>
+              <w:tab/>
+            </w:r>
+            <w:r>
+              <w:rPr>
                 <w:noProof/>
                 <w:webHidden/>
               </w:rPr>
@@ -283,7 +311,7 @@
                 <w:noProof/>
                 <w:webHidden/>
               </w:rPr>
-              <w:instrText xml:space="preserve"> PAGEREF _Toc117760627 \h </w:instrText>
+              <w:instrText xml:space="preserve"> PAGEREF _Toc121221234 \h </w:instrText>
             </w:r>
             <w:r>
               <w:rPr>
@@ -303,7 +331,7 @@
                 <w:noProof/>
                 <w:webHidden/>
               </w:rPr>
-              <w:t>2</w:t>
+              <w:t>3</w:t>
             </w:r>
             <w:r>
               <w:rPr>
@@ -329,7 +357,7 @@
               <w:lang w:val="fr-FR" w:eastAsia="fr-FR"/>
             </w:rPr>
           </w:pPr>
-          <w:hyperlink w:anchor="_Toc117760628" w:history="1">
+          <w:hyperlink w:anchor="_Toc121221235" w:history="1">
             <w:r>
               <w:rPr>
                 <w:rStyle w:val="Hyperlink"/>
@@ -352,7 +380,7 @@
                 <w:rStyle w:val="Hyperlink"/>
                 <w:noProof/>
               </w:rPr>
-              <w:t>Introduction</w:t>
+              <w:t>Label rules</w:t>
             </w:r>
             <w:r>
               <w:rPr>
@@ -373,7 +401,7 @@
                 <w:noProof/>
                 <w:webHidden/>
               </w:rPr>
-              <w:instrText xml:space="preserve"> PAGEREF _Toc117760628 \h </w:instrText>
+              <w:instrText xml:space="preserve"> PAGEREF _Toc121221235 \h </w:instrText>
             </w:r>
             <w:r>
               <w:rPr>
@@ -419,7 +447,7 @@
               <w:lang w:val="fr-FR" w:eastAsia="fr-FR"/>
             </w:rPr>
           </w:pPr>
-          <w:hyperlink w:anchor="_Toc117760629" w:history="1">
+          <w:hyperlink w:anchor="_Toc121221236" w:history="1">
             <w:r>
               <w:rPr>
                 <w:rStyle w:val="Hyperlink"/>
@@ -442,7 +470,7 @@
                 <w:rStyle w:val="Hyperlink"/>
                 <w:noProof/>
               </w:rPr>
-              <w:t>Data</w:t>
+              <w:t>Examples</w:t>
             </w:r>
             <w:r>
               <w:rPr>
@@ -463,7 +491,7 @@
                 <w:noProof/>
                 <w:webHidden/>
               </w:rPr>
-              <w:instrText xml:space="preserve"> PAGEREF _Toc117760629 \h </w:instrText>
+              <w:instrText xml:space="preserve"> PAGEREF _Toc121221236 \h </w:instrText>
             </w:r>
             <w:r>
               <w:rPr>
@@ -484,1338 +512,6 @@
                 <w:webHidden/>
               </w:rPr>
               <w:t>3</w:t>
-            </w:r>
-            <w:r>
-              <w:rPr>
-                <w:noProof/>
-                <w:webHidden/>
-              </w:rPr>
-              <w:fldChar w:fldCharType="end"/>
-            </w:r>
-          </w:hyperlink>
-        </w:p>
-        <w:p>
-          <w:pPr>
-            <w:pStyle w:val="TOC2"/>
-            <w:tabs>
-              <w:tab w:val="left" w:pos="660"/>
-              <w:tab w:val="right" w:leader="dot" w:pos="9010"/>
-            </w:tabs>
-            <w:rPr>
-              <w:rFonts w:eastAsiaTheme="minorEastAsia"/>
-              <w:noProof/>
-              <w:sz w:val="22"/>
-              <w:szCs w:val="22"/>
-              <w:lang w:val="fr-FR" w:eastAsia="fr-FR"/>
-            </w:rPr>
-          </w:pPr>
-          <w:hyperlink w:anchor="_Toc117760630" w:history="1">
-            <w:r>
-              <w:rPr>
-                <w:rStyle w:val="Hyperlink"/>
-                <w:noProof/>
-              </w:rPr>
-              <w:t>a.</w:t>
-            </w:r>
-            <w:r>
-              <w:rPr>
-                <w:rFonts w:eastAsiaTheme="minorEastAsia"/>
-                <w:noProof/>
-                <w:sz w:val="22"/>
-                <w:szCs w:val="22"/>
-                <w:lang w:val="fr-FR" w:eastAsia="fr-FR"/>
-              </w:rPr>
-              <w:tab/>
-            </w:r>
-            <w:r>
-              <w:rPr>
-                <w:rStyle w:val="Hyperlink"/>
-                <w:noProof/>
-              </w:rPr>
-              <w:t>Databases</w:t>
-            </w:r>
-            <w:r>
-              <w:rPr>
-                <w:noProof/>
-                <w:webHidden/>
-              </w:rPr>
-              <w:tab/>
-            </w:r>
-            <w:r>
-              <w:rPr>
-                <w:noProof/>
-                <w:webHidden/>
-              </w:rPr>
-              <w:fldChar w:fldCharType="begin"/>
-            </w:r>
-            <w:r>
-              <w:rPr>
-                <w:noProof/>
-                <w:webHidden/>
-              </w:rPr>
-              <w:instrText xml:space="preserve"> PAGEREF _Toc117760630 \h </w:instrText>
-            </w:r>
-            <w:r>
-              <w:rPr>
-                <w:noProof/>
-                <w:webHidden/>
-              </w:rPr>
-            </w:r>
-            <w:r>
-              <w:rPr>
-                <w:noProof/>
-                <w:webHidden/>
-              </w:rPr>
-              <w:fldChar w:fldCharType="separate"/>
-            </w:r>
-            <w:r>
-              <w:rPr>
-                <w:noProof/>
-                <w:webHidden/>
-              </w:rPr>
-              <w:t>3</w:t>
-            </w:r>
-            <w:r>
-              <w:rPr>
-                <w:noProof/>
-                <w:webHidden/>
-              </w:rPr>
-              <w:fldChar w:fldCharType="end"/>
-            </w:r>
-          </w:hyperlink>
-        </w:p>
-        <w:p>
-          <w:pPr>
-            <w:pStyle w:val="TOC2"/>
-            <w:tabs>
-              <w:tab w:val="left" w:pos="660"/>
-              <w:tab w:val="right" w:leader="dot" w:pos="9010"/>
-            </w:tabs>
-            <w:rPr>
-              <w:rFonts w:eastAsiaTheme="minorEastAsia"/>
-              <w:noProof/>
-              <w:sz w:val="22"/>
-              <w:szCs w:val="22"/>
-              <w:lang w:val="fr-FR" w:eastAsia="fr-FR"/>
-            </w:rPr>
-          </w:pPr>
-          <w:hyperlink w:anchor="_Toc117760631" w:history="1">
-            <w:r>
-              <w:rPr>
-                <w:rStyle w:val="Hyperlink"/>
-                <w:noProof/>
-              </w:rPr>
-              <w:t>b.</w:t>
-            </w:r>
-            <w:r>
-              <w:rPr>
-                <w:rFonts w:eastAsiaTheme="minorEastAsia"/>
-                <w:noProof/>
-                <w:sz w:val="22"/>
-                <w:szCs w:val="22"/>
-                <w:lang w:val="fr-FR" w:eastAsia="fr-FR"/>
-              </w:rPr>
-              <w:tab/>
-            </w:r>
-            <w:r>
-              <w:rPr>
-                <w:rStyle w:val="Hyperlink"/>
-                <w:noProof/>
-              </w:rPr>
-              <w:t>Data augmentation</w:t>
-            </w:r>
-            <w:r>
-              <w:rPr>
-                <w:noProof/>
-                <w:webHidden/>
-              </w:rPr>
-              <w:tab/>
-            </w:r>
-            <w:r>
-              <w:rPr>
-                <w:noProof/>
-                <w:webHidden/>
-              </w:rPr>
-              <w:fldChar w:fldCharType="begin"/>
-            </w:r>
-            <w:r>
-              <w:rPr>
-                <w:noProof/>
-                <w:webHidden/>
-              </w:rPr>
-              <w:instrText xml:space="preserve"> PAGEREF _Toc117760631 \h </w:instrText>
-            </w:r>
-            <w:r>
-              <w:rPr>
-                <w:noProof/>
-                <w:webHidden/>
-              </w:rPr>
-            </w:r>
-            <w:r>
-              <w:rPr>
-                <w:noProof/>
-                <w:webHidden/>
-              </w:rPr>
-              <w:fldChar w:fldCharType="separate"/>
-            </w:r>
-            <w:r>
-              <w:rPr>
-                <w:noProof/>
-                <w:webHidden/>
-              </w:rPr>
-              <w:t>3</w:t>
-            </w:r>
-            <w:r>
-              <w:rPr>
-                <w:noProof/>
-                <w:webHidden/>
-              </w:rPr>
-              <w:fldChar w:fldCharType="end"/>
-            </w:r>
-          </w:hyperlink>
-        </w:p>
-        <w:p>
-          <w:pPr>
-            <w:pStyle w:val="TOC3"/>
-            <w:tabs>
-              <w:tab w:val="right" w:leader="dot" w:pos="9010"/>
-            </w:tabs>
-            <w:rPr>
-              <w:rFonts w:eastAsiaTheme="minorEastAsia"/>
-              <w:noProof/>
-              <w:sz w:val="22"/>
-              <w:szCs w:val="22"/>
-              <w:lang w:val="fr-FR" w:eastAsia="fr-FR"/>
-            </w:rPr>
-          </w:pPr>
-          <w:hyperlink w:anchor="_Toc117760632" w:history="1">
-            <w:r>
-              <w:rPr>
-                <w:rStyle w:val="Hyperlink"/>
-                <w:noProof/>
-              </w:rPr>
-              <w:t>Method1: Deformation between peaks (length and amplitude)</w:t>
-            </w:r>
-            <w:r>
-              <w:rPr>
-                <w:noProof/>
-                <w:webHidden/>
-              </w:rPr>
-              <w:tab/>
-            </w:r>
-            <w:r>
-              <w:rPr>
-                <w:noProof/>
-                <w:webHidden/>
-              </w:rPr>
-              <w:fldChar w:fldCharType="begin"/>
-            </w:r>
-            <w:r>
-              <w:rPr>
-                <w:noProof/>
-                <w:webHidden/>
-              </w:rPr>
-              <w:instrText xml:space="preserve"> PAGEREF _Toc117760632 \h </w:instrText>
-            </w:r>
-            <w:r>
-              <w:rPr>
-                <w:noProof/>
-                <w:webHidden/>
-              </w:rPr>
-            </w:r>
-            <w:r>
-              <w:rPr>
-                <w:noProof/>
-                <w:webHidden/>
-              </w:rPr>
-              <w:fldChar w:fldCharType="separate"/>
-            </w:r>
-            <w:r>
-              <w:rPr>
-                <w:noProof/>
-                <w:webHidden/>
-              </w:rPr>
-              <w:t>3</w:t>
-            </w:r>
-            <w:r>
-              <w:rPr>
-                <w:noProof/>
-                <w:webHidden/>
-              </w:rPr>
-              <w:fldChar w:fldCharType="end"/>
-            </w:r>
-          </w:hyperlink>
-        </w:p>
-        <w:p>
-          <w:pPr>
-            <w:pStyle w:val="TOC3"/>
-            <w:tabs>
-              <w:tab w:val="right" w:leader="dot" w:pos="9010"/>
-            </w:tabs>
-            <w:rPr>
-              <w:rFonts w:eastAsiaTheme="minorEastAsia"/>
-              <w:noProof/>
-              <w:sz w:val="22"/>
-              <w:szCs w:val="22"/>
-              <w:lang w:val="fr-FR" w:eastAsia="fr-FR"/>
-            </w:rPr>
-          </w:pPr>
-          <w:hyperlink w:anchor="_Toc117760633" w:history="1">
-            <w:r>
-              <w:rPr>
-                <w:rStyle w:val="Hyperlink"/>
-                <w:noProof/>
-              </w:rPr>
-              <w:t>Method2:  Deformation of peaks (length and amplitude)</w:t>
-            </w:r>
-            <w:r>
-              <w:rPr>
-                <w:noProof/>
-                <w:webHidden/>
-              </w:rPr>
-              <w:tab/>
-            </w:r>
-            <w:r>
-              <w:rPr>
-                <w:noProof/>
-                <w:webHidden/>
-              </w:rPr>
-              <w:fldChar w:fldCharType="begin"/>
-            </w:r>
-            <w:r>
-              <w:rPr>
-                <w:noProof/>
-                <w:webHidden/>
-              </w:rPr>
-              <w:instrText xml:space="preserve"> PAGEREF _Toc117760633 \h </w:instrText>
-            </w:r>
-            <w:r>
-              <w:rPr>
-                <w:noProof/>
-                <w:webHidden/>
-              </w:rPr>
-            </w:r>
-            <w:r>
-              <w:rPr>
-                <w:noProof/>
-                <w:webHidden/>
-              </w:rPr>
-              <w:fldChar w:fldCharType="separate"/>
-            </w:r>
-            <w:r>
-              <w:rPr>
-                <w:noProof/>
-                <w:webHidden/>
-              </w:rPr>
-              <w:t>3</w:t>
-            </w:r>
-            <w:r>
-              <w:rPr>
-                <w:noProof/>
-                <w:webHidden/>
-              </w:rPr>
-              <w:fldChar w:fldCharType="end"/>
-            </w:r>
-          </w:hyperlink>
-        </w:p>
-        <w:p>
-          <w:pPr>
-            <w:pStyle w:val="TOC3"/>
-            <w:tabs>
-              <w:tab w:val="right" w:leader="dot" w:pos="9010"/>
-            </w:tabs>
-            <w:rPr>
-              <w:rFonts w:eastAsiaTheme="minorEastAsia"/>
-              <w:noProof/>
-              <w:sz w:val="22"/>
-              <w:szCs w:val="22"/>
-              <w:lang w:val="fr-FR" w:eastAsia="fr-FR"/>
-            </w:rPr>
-          </w:pPr>
-          <w:hyperlink w:anchor="_Toc117760634" w:history="1">
-            <w:r>
-              <w:rPr>
-                <w:rStyle w:val="Hyperlink"/>
-                <w:noProof/>
-              </w:rPr>
-              <w:t>Method3: Whole signal deformation (reverse signal, elongate or shorten)</w:t>
-            </w:r>
-            <w:r>
-              <w:rPr>
-                <w:noProof/>
-                <w:webHidden/>
-              </w:rPr>
-              <w:tab/>
-            </w:r>
-            <w:r>
-              <w:rPr>
-                <w:noProof/>
-                <w:webHidden/>
-              </w:rPr>
-              <w:fldChar w:fldCharType="begin"/>
-            </w:r>
-            <w:r>
-              <w:rPr>
-                <w:noProof/>
-                <w:webHidden/>
-              </w:rPr>
-              <w:instrText xml:space="preserve"> PAGEREF _Toc117760634 \h </w:instrText>
-            </w:r>
-            <w:r>
-              <w:rPr>
-                <w:noProof/>
-                <w:webHidden/>
-              </w:rPr>
-            </w:r>
-            <w:r>
-              <w:rPr>
-                <w:noProof/>
-                <w:webHidden/>
-              </w:rPr>
-              <w:fldChar w:fldCharType="separate"/>
-            </w:r>
-            <w:r>
-              <w:rPr>
-                <w:noProof/>
-                <w:webHidden/>
-              </w:rPr>
-              <w:t>3</w:t>
-            </w:r>
-            <w:r>
-              <w:rPr>
-                <w:noProof/>
-                <w:webHidden/>
-              </w:rPr>
-              <w:fldChar w:fldCharType="end"/>
-            </w:r>
-          </w:hyperlink>
-        </w:p>
-        <w:p>
-          <w:pPr>
-            <w:pStyle w:val="TOC3"/>
-            <w:tabs>
-              <w:tab w:val="right" w:leader="dot" w:pos="9010"/>
-            </w:tabs>
-            <w:rPr>
-              <w:rFonts w:eastAsiaTheme="minorEastAsia"/>
-              <w:noProof/>
-              <w:sz w:val="22"/>
-              <w:szCs w:val="22"/>
-              <w:lang w:val="fr-FR" w:eastAsia="fr-FR"/>
-            </w:rPr>
-          </w:pPr>
-          <w:hyperlink w:anchor="_Toc117760635" w:history="1">
-            <w:r>
-              <w:rPr>
-                <w:rStyle w:val="Hyperlink"/>
-                <w:noProof/>
-              </w:rPr>
-              <w:t>Method3 : Addition of noise</w:t>
-            </w:r>
-            <w:r>
-              <w:rPr>
-                <w:noProof/>
-                <w:webHidden/>
-              </w:rPr>
-              <w:tab/>
-            </w:r>
-            <w:r>
-              <w:rPr>
-                <w:noProof/>
-                <w:webHidden/>
-              </w:rPr>
-              <w:fldChar w:fldCharType="begin"/>
-            </w:r>
-            <w:r>
-              <w:rPr>
-                <w:noProof/>
-                <w:webHidden/>
-              </w:rPr>
-              <w:instrText xml:space="preserve"> PAGEREF _Toc117760635 \h </w:instrText>
-            </w:r>
-            <w:r>
-              <w:rPr>
-                <w:noProof/>
-                <w:webHidden/>
-              </w:rPr>
-            </w:r>
-            <w:r>
-              <w:rPr>
-                <w:noProof/>
-                <w:webHidden/>
-              </w:rPr>
-              <w:fldChar w:fldCharType="separate"/>
-            </w:r>
-            <w:r>
-              <w:rPr>
-                <w:noProof/>
-                <w:webHidden/>
-              </w:rPr>
-              <w:t>4</w:t>
-            </w:r>
-            <w:r>
-              <w:rPr>
-                <w:noProof/>
-                <w:webHidden/>
-              </w:rPr>
-              <w:fldChar w:fldCharType="end"/>
-            </w:r>
-          </w:hyperlink>
-        </w:p>
-        <w:p>
-          <w:pPr>
-            <w:pStyle w:val="TOC1"/>
-            <w:tabs>
-              <w:tab w:val="left" w:pos="480"/>
-              <w:tab w:val="right" w:leader="dot" w:pos="9010"/>
-            </w:tabs>
-            <w:rPr>
-              <w:rFonts w:eastAsiaTheme="minorEastAsia"/>
-              <w:noProof/>
-              <w:sz w:val="22"/>
-              <w:szCs w:val="22"/>
-              <w:lang w:val="fr-FR" w:eastAsia="fr-FR"/>
-            </w:rPr>
-          </w:pPr>
-          <w:hyperlink w:anchor="_Toc117760636" w:history="1">
-            <w:r>
-              <w:rPr>
-                <w:rStyle w:val="Hyperlink"/>
-                <w:noProof/>
-              </w:rPr>
-              <w:t>IV.</w:t>
-            </w:r>
-            <w:r>
-              <w:rPr>
-                <w:rFonts w:eastAsiaTheme="minorEastAsia"/>
-                <w:noProof/>
-                <w:sz w:val="22"/>
-                <w:szCs w:val="22"/>
-                <w:lang w:val="fr-FR" w:eastAsia="fr-FR"/>
-              </w:rPr>
-              <w:tab/>
-            </w:r>
-            <w:r>
-              <w:rPr>
-                <w:rStyle w:val="Hyperlink"/>
-                <w:noProof/>
-              </w:rPr>
-              <w:t>Peak detection methods</w:t>
-            </w:r>
-            <w:r>
-              <w:rPr>
-                <w:noProof/>
-                <w:webHidden/>
-              </w:rPr>
-              <w:tab/>
-            </w:r>
-            <w:r>
-              <w:rPr>
-                <w:noProof/>
-                <w:webHidden/>
-              </w:rPr>
-              <w:fldChar w:fldCharType="begin"/>
-            </w:r>
-            <w:r>
-              <w:rPr>
-                <w:noProof/>
-                <w:webHidden/>
-              </w:rPr>
-              <w:instrText xml:space="preserve"> PAGEREF _Toc117760636 \h </w:instrText>
-            </w:r>
-            <w:r>
-              <w:rPr>
-                <w:noProof/>
-                <w:webHidden/>
-              </w:rPr>
-            </w:r>
-            <w:r>
-              <w:rPr>
-                <w:noProof/>
-                <w:webHidden/>
-              </w:rPr>
-              <w:fldChar w:fldCharType="separate"/>
-            </w:r>
-            <w:r>
-              <w:rPr>
-                <w:noProof/>
-                <w:webHidden/>
-              </w:rPr>
-              <w:t>4</w:t>
-            </w:r>
-            <w:r>
-              <w:rPr>
-                <w:noProof/>
-                <w:webHidden/>
-              </w:rPr>
-              <w:fldChar w:fldCharType="end"/>
-            </w:r>
-          </w:hyperlink>
-        </w:p>
-        <w:p>
-          <w:pPr>
-            <w:pStyle w:val="TOC2"/>
-            <w:tabs>
-              <w:tab w:val="left" w:pos="660"/>
-              <w:tab w:val="right" w:leader="dot" w:pos="9010"/>
-            </w:tabs>
-            <w:rPr>
-              <w:rFonts w:eastAsiaTheme="minorEastAsia"/>
-              <w:noProof/>
-              <w:sz w:val="22"/>
-              <w:szCs w:val="22"/>
-              <w:lang w:val="fr-FR" w:eastAsia="fr-FR"/>
-            </w:rPr>
-          </w:pPr>
-          <w:hyperlink w:anchor="_Toc117760637" w:history="1">
-            <w:r>
-              <w:rPr>
-                <w:rStyle w:val="Hyperlink"/>
-                <w:noProof/>
-              </w:rPr>
-              <w:t>a.</w:t>
-            </w:r>
-            <w:r>
-              <w:rPr>
-                <w:rFonts w:eastAsiaTheme="minorEastAsia"/>
-                <w:noProof/>
-                <w:sz w:val="22"/>
-                <w:szCs w:val="22"/>
-                <w:lang w:val="fr-FR" w:eastAsia="fr-FR"/>
-              </w:rPr>
-              <w:tab/>
-            </w:r>
-            <w:r>
-              <w:rPr>
-                <w:rStyle w:val="Hyperlink"/>
-                <w:noProof/>
-              </w:rPr>
-              <w:t>Pylife</w:t>
-            </w:r>
-            <w:r>
-              <w:rPr>
-                <w:noProof/>
-                <w:webHidden/>
-              </w:rPr>
-              <w:tab/>
-            </w:r>
-            <w:r>
-              <w:rPr>
-                <w:noProof/>
-                <w:webHidden/>
-              </w:rPr>
-              <w:fldChar w:fldCharType="begin"/>
-            </w:r>
-            <w:r>
-              <w:rPr>
-                <w:noProof/>
-                <w:webHidden/>
-              </w:rPr>
-              <w:instrText xml:space="preserve"> PAGEREF _Toc117760637 \h </w:instrText>
-            </w:r>
-            <w:r>
-              <w:rPr>
-                <w:noProof/>
-                <w:webHidden/>
-              </w:rPr>
-            </w:r>
-            <w:r>
-              <w:rPr>
-                <w:noProof/>
-                <w:webHidden/>
-              </w:rPr>
-              <w:fldChar w:fldCharType="separate"/>
-            </w:r>
-            <w:r>
-              <w:rPr>
-                <w:noProof/>
-                <w:webHidden/>
-              </w:rPr>
-              <w:t>4</w:t>
-            </w:r>
-            <w:r>
-              <w:rPr>
-                <w:noProof/>
-                <w:webHidden/>
-              </w:rPr>
-              <w:fldChar w:fldCharType="end"/>
-            </w:r>
-          </w:hyperlink>
-        </w:p>
-        <w:p>
-          <w:pPr>
-            <w:pStyle w:val="TOC2"/>
-            <w:tabs>
-              <w:tab w:val="left" w:pos="660"/>
-              <w:tab w:val="right" w:leader="dot" w:pos="9010"/>
-            </w:tabs>
-            <w:rPr>
-              <w:rFonts w:eastAsiaTheme="minorEastAsia"/>
-              <w:noProof/>
-              <w:sz w:val="22"/>
-              <w:szCs w:val="22"/>
-              <w:lang w:val="fr-FR" w:eastAsia="fr-FR"/>
-            </w:rPr>
-          </w:pPr>
-          <w:hyperlink w:anchor="_Toc117760638" w:history="1">
-            <w:r>
-              <w:rPr>
-                <w:rStyle w:val="Hyperlink"/>
-                <w:noProof/>
-              </w:rPr>
-              <w:t>b.</w:t>
-            </w:r>
-            <w:r>
-              <w:rPr>
-                <w:rFonts w:eastAsiaTheme="minorEastAsia"/>
-                <w:noProof/>
-                <w:sz w:val="22"/>
-                <w:szCs w:val="22"/>
-                <w:lang w:val="fr-FR" w:eastAsia="fr-FR"/>
-              </w:rPr>
-              <w:tab/>
-            </w:r>
-            <w:r>
-              <w:rPr>
-                <w:rStyle w:val="Hyperlink"/>
-                <w:noProof/>
-              </w:rPr>
-              <w:t>Neurokit2 and available methods</w:t>
-            </w:r>
-            <w:r>
-              <w:rPr>
-                <w:noProof/>
-                <w:webHidden/>
-              </w:rPr>
-              <w:tab/>
-            </w:r>
-            <w:r>
-              <w:rPr>
-                <w:noProof/>
-                <w:webHidden/>
-              </w:rPr>
-              <w:fldChar w:fldCharType="begin"/>
-            </w:r>
-            <w:r>
-              <w:rPr>
-                <w:noProof/>
-                <w:webHidden/>
-              </w:rPr>
-              <w:instrText xml:space="preserve"> PAGEREF _Toc117760638 \h </w:instrText>
-            </w:r>
-            <w:r>
-              <w:rPr>
-                <w:noProof/>
-                <w:webHidden/>
-              </w:rPr>
-            </w:r>
-            <w:r>
-              <w:rPr>
-                <w:noProof/>
-                <w:webHidden/>
-              </w:rPr>
-              <w:fldChar w:fldCharType="separate"/>
-            </w:r>
-            <w:r>
-              <w:rPr>
-                <w:noProof/>
-                <w:webHidden/>
-              </w:rPr>
-              <w:t>4</w:t>
-            </w:r>
-            <w:r>
-              <w:rPr>
-                <w:noProof/>
-                <w:webHidden/>
-              </w:rPr>
-              <w:fldChar w:fldCharType="end"/>
-            </w:r>
-          </w:hyperlink>
-        </w:p>
-        <w:p>
-          <w:pPr>
-            <w:pStyle w:val="TOC2"/>
-            <w:tabs>
-              <w:tab w:val="left" w:pos="660"/>
-              <w:tab w:val="right" w:leader="dot" w:pos="9010"/>
-            </w:tabs>
-            <w:rPr>
-              <w:rFonts w:eastAsiaTheme="minorEastAsia"/>
-              <w:noProof/>
-              <w:sz w:val="22"/>
-              <w:szCs w:val="22"/>
-              <w:lang w:val="fr-FR" w:eastAsia="fr-FR"/>
-            </w:rPr>
-          </w:pPr>
-          <w:hyperlink w:anchor="_Toc117760639" w:history="1">
-            <w:r>
-              <w:rPr>
-                <w:rStyle w:val="Hyperlink"/>
-                <w:noProof/>
-              </w:rPr>
-              <w:t>c.</w:t>
-            </w:r>
-            <w:r>
-              <w:rPr>
-                <w:rFonts w:eastAsiaTheme="minorEastAsia"/>
-                <w:noProof/>
-                <w:sz w:val="22"/>
-                <w:szCs w:val="22"/>
-                <w:lang w:val="fr-FR" w:eastAsia="fr-FR"/>
-              </w:rPr>
-              <w:tab/>
-            </w:r>
-            <w:r>
-              <w:rPr>
-                <w:rStyle w:val="Hyperlink"/>
-                <w:noProof/>
-              </w:rPr>
-              <w:t>Suppression of extra peaks</w:t>
-            </w:r>
-            <w:r>
-              <w:rPr>
-                <w:noProof/>
-                <w:webHidden/>
-              </w:rPr>
-              <w:tab/>
-            </w:r>
-            <w:r>
-              <w:rPr>
-                <w:noProof/>
-                <w:webHidden/>
-              </w:rPr>
-              <w:fldChar w:fldCharType="begin"/>
-            </w:r>
-            <w:r>
-              <w:rPr>
-                <w:noProof/>
-                <w:webHidden/>
-              </w:rPr>
-              <w:instrText xml:space="preserve"> PAGEREF _Toc117760639 \h </w:instrText>
-            </w:r>
-            <w:r>
-              <w:rPr>
-                <w:noProof/>
-                <w:webHidden/>
-              </w:rPr>
-            </w:r>
-            <w:r>
-              <w:rPr>
-                <w:noProof/>
-                <w:webHidden/>
-              </w:rPr>
-              <w:fldChar w:fldCharType="separate"/>
-            </w:r>
-            <w:r>
-              <w:rPr>
-                <w:noProof/>
-                <w:webHidden/>
-              </w:rPr>
-              <w:t>4</w:t>
-            </w:r>
-            <w:r>
-              <w:rPr>
-                <w:noProof/>
-                <w:webHidden/>
-              </w:rPr>
-              <w:fldChar w:fldCharType="end"/>
-            </w:r>
-          </w:hyperlink>
-        </w:p>
-        <w:p>
-          <w:pPr>
-            <w:pStyle w:val="TOC1"/>
-            <w:tabs>
-              <w:tab w:val="left" w:pos="480"/>
-              <w:tab w:val="right" w:leader="dot" w:pos="9010"/>
-            </w:tabs>
-            <w:rPr>
-              <w:rFonts w:eastAsiaTheme="minorEastAsia"/>
-              <w:noProof/>
-              <w:sz w:val="22"/>
-              <w:szCs w:val="22"/>
-              <w:lang w:val="fr-FR" w:eastAsia="fr-FR"/>
-            </w:rPr>
-          </w:pPr>
-          <w:hyperlink w:anchor="_Toc117760640" w:history="1">
-            <w:r>
-              <w:rPr>
-                <w:rStyle w:val="Hyperlink"/>
-                <w:noProof/>
-              </w:rPr>
-              <w:t>V.</w:t>
-            </w:r>
-            <w:r>
-              <w:rPr>
-                <w:rFonts w:eastAsiaTheme="minorEastAsia"/>
-                <w:noProof/>
-                <w:sz w:val="22"/>
-                <w:szCs w:val="22"/>
-                <w:lang w:val="fr-FR" w:eastAsia="fr-FR"/>
-              </w:rPr>
-              <w:tab/>
-            </w:r>
-            <w:r>
-              <w:rPr>
-                <w:rStyle w:val="Hyperlink"/>
-                <w:noProof/>
-              </w:rPr>
-              <w:t>Results</w:t>
-            </w:r>
-            <w:r>
-              <w:rPr>
-                <w:noProof/>
-                <w:webHidden/>
-              </w:rPr>
-              <w:tab/>
-            </w:r>
-            <w:r>
-              <w:rPr>
-                <w:noProof/>
-                <w:webHidden/>
-              </w:rPr>
-              <w:fldChar w:fldCharType="begin"/>
-            </w:r>
-            <w:r>
-              <w:rPr>
-                <w:noProof/>
-                <w:webHidden/>
-              </w:rPr>
-              <w:instrText xml:space="preserve"> PAGEREF _Toc117760640 \h </w:instrText>
-            </w:r>
-            <w:r>
-              <w:rPr>
-                <w:noProof/>
-                <w:webHidden/>
-              </w:rPr>
-            </w:r>
-            <w:r>
-              <w:rPr>
-                <w:noProof/>
-                <w:webHidden/>
-              </w:rPr>
-              <w:fldChar w:fldCharType="separate"/>
-            </w:r>
-            <w:r>
-              <w:rPr>
-                <w:noProof/>
-                <w:webHidden/>
-              </w:rPr>
-              <w:t>4</w:t>
-            </w:r>
-            <w:r>
-              <w:rPr>
-                <w:noProof/>
-                <w:webHidden/>
-              </w:rPr>
-              <w:fldChar w:fldCharType="end"/>
-            </w:r>
-          </w:hyperlink>
-        </w:p>
-        <w:p>
-          <w:pPr>
-            <w:pStyle w:val="TOC2"/>
-            <w:tabs>
-              <w:tab w:val="left" w:pos="660"/>
-              <w:tab w:val="right" w:leader="dot" w:pos="9010"/>
-            </w:tabs>
-            <w:rPr>
-              <w:rFonts w:eastAsiaTheme="minorEastAsia"/>
-              <w:noProof/>
-              <w:sz w:val="22"/>
-              <w:szCs w:val="22"/>
-              <w:lang w:val="fr-FR" w:eastAsia="fr-FR"/>
-            </w:rPr>
-          </w:pPr>
-          <w:hyperlink w:anchor="_Toc117760641" w:history="1">
-            <w:r>
-              <w:rPr>
-                <w:rStyle w:val="Hyperlink"/>
-                <w:noProof/>
-              </w:rPr>
-              <w:t>a.</w:t>
-            </w:r>
-            <w:r>
-              <w:rPr>
-                <w:rFonts w:eastAsiaTheme="minorEastAsia"/>
-                <w:noProof/>
-                <w:sz w:val="22"/>
-                <w:szCs w:val="22"/>
-                <w:lang w:val="fr-FR" w:eastAsia="fr-FR"/>
-              </w:rPr>
-              <w:tab/>
-            </w:r>
-            <w:r>
-              <w:rPr>
-                <w:rStyle w:val="Hyperlink"/>
-                <w:noProof/>
-              </w:rPr>
-              <w:t>Performance on data from healthy subjects with mild noise</w:t>
-            </w:r>
-            <w:r>
-              <w:rPr>
-                <w:noProof/>
-                <w:webHidden/>
-              </w:rPr>
-              <w:tab/>
-            </w:r>
-            <w:r>
-              <w:rPr>
-                <w:noProof/>
-                <w:webHidden/>
-              </w:rPr>
-              <w:fldChar w:fldCharType="begin"/>
-            </w:r>
-            <w:r>
-              <w:rPr>
-                <w:noProof/>
-                <w:webHidden/>
-              </w:rPr>
-              <w:instrText xml:space="preserve"> PAGEREF _Toc117760641 \h </w:instrText>
-            </w:r>
-            <w:r>
-              <w:rPr>
-                <w:noProof/>
-                <w:webHidden/>
-              </w:rPr>
-            </w:r>
-            <w:r>
-              <w:rPr>
-                <w:noProof/>
-                <w:webHidden/>
-              </w:rPr>
-              <w:fldChar w:fldCharType="separate"/>
-            </w:r>
-            <w:r>
-              <w:rPr>
-                <w:noProof/>
-                <w:webHidden/>
-              </w:rPr>
-              <w:t>4</w:t>
-            </w:r>
-            <w:r>
-              <w:rPr>
-                <w:noProof/>
-                <w:webHidden/>
-              </w:rPr>
-              <w:fldChar w:fldCharType="end"/>
-            </w:r>
-          </w:hyperlink>
-        </w:p>
-        <w:p>
-          <w:pPr>
-            <w:pStyle w:val="TOC2"/>
-            <w:tabs>
-              <w:tab w:val="left" w:pos="660"/>
-              <w:tab w:val="right" w:leader="dot" w:pos="9010"/>
-            </w:tabs>
-            <w:rPr>
-              <w:rFonts w:eastAsiaTheme="minorEastAsia"/>
-              <w:noProof/>
-              <w:sz w:val="22"/>
-              <w:szCs w:val="22"/>
-              <w:lang w:val="fr-FR" w:eastAsia="fr-FR"/>
-            </w:rPr>
-          </w:pPr>
-          <w:hyperlink w:anchor="_Toc117760642" w:history="1">
-            <w:r>
-              <w:rPr>
-                <w:rStyle w:val="Hyperlink"/>
-                <w:noProof/>
-              </w:rPr>
-              <w:t>b.</w:t>
-            </w:r>
-            <w:r>
-              <w:rPr>
-                <w:rFonts w:eastAsiaTheme="minorEastAsia"/>
-                <w:noProof/>
-                <w:sz w:val="22"/>
-                <w:szCs w:val="22"/>
-                <w:lang w:val="fr-FR" w:eastAsia="fr-FR"/>
-              </w:rPr>
-              <w:tab/>
-            </w:r>
-            <w:r>
-              <w:rPr>
-                <w:rStyle w:val="Hyperlink"/>
-                <w:noProof/>
-              </w:rPr>
-              <w:t>BPM range limits (simulation data, and 30 bpm and 150 bpm testers + flutter in MITDB)</w:t>
-            </w:r>
-            <w:r>
-              <w:rPr>
-                <w:noProof/>
-                <w:webHidden/>
-              </w:rPr>
-              <w:tab/>
-            </w:r>
-            <w:r>
-              <w:rPr>
-                <w:noProof/>
-                <w:webHidden/>
-              </w:rPr>
-              <w:fldChar w:fldCharType="begin"/>
-            </w:r>
-            <w:r>
-              <w:rPr>
-                <w:noProof/>
-                <w:webHidden/>
-              </w:rPr>
-              <w:instrText xml:space="preserve"> PAGEREF _Toc117760642 \h </w:instrText>
-            </w:r>
-            <w:r>
-              <w:rPr>
-                <w:noProof/>
-                <w:webHidden/>
-              </w:rPr>
-            </w:r>
-            <w:r>
-              <w:rPr>
-                <w:noProof/>
-                <w:webHidden/>
-              </w:rPr>
-              <w:fldChar w:fldCharType="separate"/>
-            </w:r>
-            <w:r>
-              <w:rPr>
-                <w:noProof/>
-                <w:webHidden/>
-              </w:rPr>
-              <w:t>4</w:t>
-            </w:r>
-            <w:r>
-              <w:rPr>
-                <w:noProof/>
-                <w:webHidden/>
-              </w:rPr>
-              <w:fldChar w:fldCharType="end"/>
-            </w:r>
-          </w:hyperlink>
-        </w:p>
-        <w:p>
-          <w:pPr>
-            <w:pStyle w:val="TOC3"/>
-            <w:tabs>
-              <w:tab w:val="right" w:leader="dot" w:pos="9010"/>
-            </w:tabs>
-            <w:rPr>
-              <w:rFonts w:eastAsiaTheme="minorEastAsia"/>
-              <w:noProof/>
-              <w:sz w:val="22"/>
-              <w:szCs w:val="22"/>
-              <w:lang w:val="fr-FR" w:eastAsia="fr-FR"/>
-            </w:rPr>
-          </w:pPr>
-          <w:hyperlink w:anchor="_Toc117760643" w:history="1">
-            <w:r>
-              <w:rPr>
-                <w:rStyle w:val="Hyperlink"/>
-                <w:noProof/>
-              </w:rPr>
-              <w:t>Method Of Evaluation of Peak Validity</w:t>
-            </w:r>
-            <w:r>
-              <w:rPr>
-                <w:noProof/>
-                <w:webHidden/>
-              </w:rPr>
-              <w:tab/>
-            </w:r>
-            <w:r>
-              <w:rPr>
-                <w:noProof/>
-                <w:webHidden/>
-              </w:rPr>
-              <w:fldChar w:fldCharType="begin"/>
-            </w:r>
-            <w:r>
-              <w:rPr>
-                <w:noProof/>
-                <w:webHidden/>
-              </w:rPr>
-              <w:instrText xml:space="preserve"> PAGEREF _Toc117760643 \h </w:instrText>
-            </w:r>
-            <w:r>
-              <w:rPr>
-                <w:noProof/>
-                <w:webHidden/>
-              </w:rPr>
-            </w:r>
-            <w:r>
-              <w:rPr>
-                <w:noProof/>
-                <w:webHidden/>
-              </w:rPr>
-              <w:fldChar w:fldCharType="separate"/>
-            </w:r>
-            <w:r>
-              <w:rPr>
-                <w:noProof/>
-                <w:webHidden/>
-              </w:rPr>
-              <w:t>4</w:t>
-            </w:r>
-            <w:r>
-              <w:rPr>
-                <w:noProof/>
-                <w:webHidden/>
-              </w:rPr>
-              <w:fldChar w:fldCharType="end"/>
-            </w:r>
-          </w:hyperlink>
-        </w:p>
-        <w:p>
-          <w:pPr>
-            <w:pStyle w:val="TOC3"/>
-            <w:tabs>
-              <w:tab w:val="right" w:leader="dot" w:pos="9010"/>
-            </w:tabs>
-            <w:rPr>
-              <w:rFonts w:eastAsiaTheme="minorEastAsia"/>
-              <w:noProof/>
-              <w:sz w:val="22"/>
-              <w:szCs w:val="22"/>
-              <w:lang w:val="fr-FR" w:eastAsia="fr-FR"/>
-            </w:rPr>
-          </w:pPr>
-          <w:hyperlink w:anchor="_Toc117760644" w:history="1">
-            <w:r>
-              <w:rPr>
-                <w:rStyle w:val="Hyperlink"/>
-                <w:noProof/>
-              </w:rPr>
-              <w:t>Results on Neurokit2 Generated Data</w:t>
-            </w:r>
-            <w:r>
-              <w:rPr>
-                <w:noProof/>
-                <w:webHidden/>
-              </w:rPr>
-              <w:tab/>
-            </w:r>
-            <w:r>
-              <w:rPr>
-                <w:noProof/>
-                <w:webHidden/>
-              </w:rPr>
-              <w:fldChar w:fldCharType="begin"/>
-            </w:r>
-            <w:r>
-              <w:rPr>
-                <w:noProof/>
-                <w:webHidden/>
-              </w:rPr>
-              <w:instrText xml:space="preserve"> PAGEREF _Toc117760644 \h </w:instrText>
-            </w:r>
-            <w:r>
-              <w:rPr>
-                <w:noProof/>
-                <w:webHidden/>
-              </w:rPr>
-            </w:r>
-            <w:r>
-              <w:rPr>
-                <w:noProof/>
-                <w:webHidden/>
-              </w:rPr>
-              <w:fldChar w:fldCharType="separate"/>
-            </w:r>
-            <w:r>
-              <w:rPr>
-                <w:noProof/>
-                <w:webHidden/>
-              </w:rPr>
-              <w:t>4</w:t>
-            </w:r>
-            <w:r>
-              <w:rPr>
-                <w:noProof/>
-                <w:webHidden/>
-              </w:rPr>
-              <w:fldChar w:fldCharType="end"/>
-            </w:r>
-          </w:hyperlink>
-        </w:p>
-        <w:p>
-          <w:pPr>
-            <w:pStyle w:val="TOC2"/>
-            <w:tabs>
-              <w:tab w:val="left" w:pos="660"/>
-              <w:tab w:val="right" w:leader="dot" w:pos="9010"/>
-            </w:tabs>
-            <w:rPr>
-              <w:rFonts w:eastAsiaTheme="minorEastAsia"/>
-              <w:noProof/>
-              <w:sz w:val="22"/>
-              <w:szCs w:val="22"/>
-              <w:lang w:val="fr-FR" w:eastAsia="fr-FR"/>
-            </w:rPr>
-          </w:pPr>
-          <w:hyperlink w:anchor="_Toc117760645" w:history="1">
-            <w:r>
-              <w:rPr>
-                <w:rStyle w:val="Hyperlink"/>
-                <w:noProof/>
-              </w:rPr>
-              <w:t>c.</w:t>
-            </w:r>
-            <w:r>
-              <w:rPr>
-                <w:rFonts w:eastAsiaTheme="minorEastAsia"/>
-                <w:noProof/>
-                <w:sz w:val="22"/>
-                <w:szCs w:val="22"/>
-                <w:lang w:val="fr-FR" w:eastAsia="fr-FR"/>
-              </w:rPr>
-              <w:tab/>
-            </w:r>
-            <w:r>
-              <w:rPr>
-                <w:rStyle w:val="Hyperlink"/>
-                <w:noProof/>
-              </w:rPr>
-              <w:t>Arrythmia and QRS deformation limits</w:t>
-            </w:r>
-            <w:r>
-              <w:rPr>
-                <w:noProof/>
-                <w:webHidden/>
-              </w:rPr>
-              <w:tab/>
-            </w:r>
-            <w:r>
-              <w:rPr>
-                <w:noProof/>
-                <w:webHidden/>
-              </w:rPr>
-              <w:fldChar w:fldCharType="begin"/>
-            </w:r>
-            <w:r>
-              <w:rPr>
-                <w:noProof/>
-                <w:webHidden/>
-              </w:rPr>
-              <w:instrText xml:space="preserve"> PAGEREF _Toc117760645 \h </w:instrText>
-            </w:r>
-            <w:r>
-              <w:rPr>
-                <w:noProof/>
-                <w:webHidden/>
-              </w:rPr>
-            </w:r>
-            <w:r>
-              <w:rPr>
-                <w:noProof/>
-                <w:webHidden/>
-              </w:rPr>
-              <w:fldChar w:fldCharType="separate"/>
-            </w:r>
-            <w:r>
-              <w:rPr>
-                <w:noProof/>
-                <w:webHidden/>
-              </w:rPr>
-              <w:t>5</w:t>
             </w:r>
             <w:r>
               <w:rPr>
@@ -1840,13 +536,13 @@
               <w:lang w:val="fr-FR" w:eastAsia="fr-FR"/>
             </w:rPr>
           </w:pPr>
-          <w:hyperlink w:anchor="_Toc117760646" w:history="1">
+          <w:hyperlink w:anchor="_Toc121221237" w:history="1">
             <w:r>
               <w:rPr>
                 <w:rStyle w:val="Hyperlink"/>
                 <w:noProof/>
               </w:rPr>
-              <w:t>Bibliography</w:t>
+              <w:t>Level 1:</w:t>
             </w:r>
             <w:r>
               <w:rPr>
@@ -1867,7 +563,414 @@
                 <w:noProof/>
                 <w:webHidden/>
               </w:rPr>
-              <w:instrText xml:space="preserve"> PAGEREF _Toc117760646 \h </w:instrText>
+              <w:instrText xml:space="preserve"> PAGEREF _Toc121221237 \h </w:instrText>
+            </w:r>
+            <w:r>
+              <w:rPr>
+                <w:noProof/>
+                <w:webHidden/>
+              </w:rPr>
+            </w:r>
+            <w:r>
+              <w:rPr>
+                <w:noProof/>
+                <w:webHidden/>
+              </w:rPr>
+              <w:fldChar w:fldCharType="separate"/>
+            </w:r>
+            <w:r>
+              <w:rPr>
+                <w:noProof/>
+                <w:webHidden/>
+              </w:rPr>
+              <w:t>3</w:t>
+            </w:r>
+            <w:r>
+              <w:rPr>
+                <w:noProof/>
+                <w:webHidden/>
+              </w:rPr>
+              <w:fldChar w:fldCharType="end"/>
+            </w:r>
+          </w:hyperlink>
+        </w:p>
+        <w:p>
+          <w:pPr>
+            <w:pStyle w:val="TOC1"/>
+            <w:tabs>
+              <w:tab w:val="right" w:leader="dot" w:pos="9010"/>
+            </w:tabs>
+            <w:rPr>
+              <w:rFonts w:eastAsiaTheme="minorEastAsia"/>
+              <w:noProof/>
+              <w:sz w:val="22"/>
+              <w:szCs w:val="22"/>
+              <w:lang w:val="fr-FR" w:eastAsia="fr-FR"/>
+            </w:rPr>
+          </w:pPr>
+          <w:hyperlink w:anchor="_Toc121221238" w:history="1">
+            <w:r>
+              <w:rPr>
+                <w:rStyle w:val="Hyperlink"/>
+                <w:noProof/>
+              </w:rPr>
+              <w:t>Level 2 :</w:t>
+            </w:r>
+            <w:r>
+              <w:rPr>
+                <w:noProof/>
+                <w:webHidden/>
+              </w:rPr>
+              <w:tab/>
+            </w:r>
+            <w:r>
+              <w:rPr>
+                <w:noProof/>
+                <w:webHidden/>
+              </w:rPr>
+              <w:fldChar w:fldCharType="begin"/>
+            </w:r>
+            <w:r>
+              <w:rPr>
+                <w:noProof/>
+                <w:webHidden/>
+              </w:rPr>
+              <w:instrText xml:space="preserve"> PAGEREF _Toc121221238 \h </w:instrText>
+            </w:r>
+            <w:r>
+              <w:rPr>
+                <w:noProof/>
+                <w:webHidden/>
+              </w:rPr>
+            </w:r>
+            <w:r>
+              <w:rPr>
+                <w:noProof/>
+                <w:webHidden/>
+              </w:rPr>
+              <w:fldChar w:fldCharType="separate"/>
+            </w:r>
+            <w:r>
+              <w:rPr>
+                <w:noProof/>
+                <w:webHidden/>
+              </w:rPr>
+              <w:t>3</w:t>
+            </w:r>
+            <w:r>
+              <w:rPr>
+                <w:noProof/>
+                <w:webHidden/>
+              </w:rPr>
+              <w:fldChar w:fldCharType="end"/>
+            </w:r>
+          </w:hyperlink>
+        </w:p>
+        <w:p>
+          <w:pPr>
+            <w:pStyle w:val="TOC1"/>
+            <w:tabs>
+              <w:tab w:val="right" w:leader="dot" w:pos="9010"/>
+            </w:tabs>
+            <w:rPr>
+              <w:rFonts w:eastAsiaTheme="minorEastAsia"/>
+              <w:noProof/>
+              <w:sz w:val="22"/>
+              <w:szCs w:val="22"/>
+              <w:lang w:val="fr-FR" w:eastAsia="fr-FR"/>
+            </w:rPr>
+          </w:pPr>
+          <w:hyperlink w:anchor="_Toc121221239" w:history="1">
+            <w:r>
+              <w:rPr>
+                <w:rStyle w:val="Hyperlink"/>
+                <w:noProof/>
+              </w:rPr>
+              <w:drawing>
+                <wp:inline distT="0" distB="0" distL="0" distR="0" wp14:anchorId="690F1160" wp14:editId="021A74CF">
+                  <wp:extent cx="5727700" cy="1909445"/>
+                  <wp:effectExtent l="0" t="0" r="6350" b="0"/>
+                  <wp:docPr id="1" name="Picture 1"/>
+                  <wp:cNvGraphicFramePr>
+                    <a:graphicFrameLocks xmlns:a="http://schemas.openxmlformats.org/drawingml/2006/main" noChangeAspect="1"/>
+                  </wp:cNvGraphicFramePr>
+                  <a:graphic xmlns:a="http://schemas.openxmlformats.org/drawingml/2006/main">
+                    <a:graphicData uri="http://schemas.openxmlformats.org/drawingml/2006/picture">
+                      <pic:pic xmlns:pic="http://schemas.openxmlformats.org/drawingml/2006/picture">
+                        <pic:nvPicPr>
+                          <pic:cNvPr id="0" name="Picture 1"/>
+                          <pic:cNvPicPr>
+                            <a:picLocks noChangeAspect="1" noChangeArrowheads="1"/>
+                          </pic:cNvPicPr>
+                        </pic:nvPicPr>
+                        <pic:blipFill>
+                          <a:blip r:embed="rId10">
+                            <a:extLst>
+                              <a:ext uri="{28A0092B-C50C-407E-A947-70E740481C1C}">
+                                <a14:useLocalDpi xmlns:a14="http://schemas.microsoft.com/office/drawing/2010/main" val="0"/>
+                              </a:ext>
+                            </a:extLst>
+                          </a:blip>
+                          <a:srcRect/>
+                          <a:stretch>
+                            <a:fillRect/>
+                          </a:stretch>
+                        </pic:blipFill>
+                        <pic:spPr bwMode="auto">
+                          <a:xfrm>
+                            <a:off x="0" y="0"/>
+                            <a:ext cx="5727700" cy="1909445"/>
+                          </a:xfrm>
+                          <a:prstGeom prst="rect">
+                            <a:avLst/>
+                          </a:prstGeom>
+                          <a:noFill/>
+                          <a:ln>
+                            <a:noFill/>
+                          </a:ln>
+                        </pic:spPr>
+                      </pic:pic>
+                    </a:graphicData>
+                  </a:graphic>
+                </wp:inline>
+              </w:drawing>
+            </w:r>
+            <w:r>
+              <w:rPr>
+                <w:noProof/>
+                <w:webHidden/>
+              </w:rPr>
+              <w:tab/>
+            </w:r>
+            <w:r>
+              <w:rPr>
+                <w:noProof/>
+                <w:webHidden/>
+              </w:rPr>
+              <w:fldChar w:fldCharType="begin"/>
+            </w:r>
+            <w:r>
+              <w:rPr>
+                <w:noProof/>
+                <w:webHidden/>
+              </w:rPr>
+              <w:instrText xml:space="preserve"> PAGEREF _Toc121221239 \h </w:instrText>
+            </w:r>
+            <w:r>
+              <w:rPr>
+                <w:noProof/>
+                <w:webHidden/>
+              </w:rPr>
+            </w:r>
+            <w:r>
+              <w:rPr>
+                <w:noProof/>
+                <w:webHidden/>
+              </w:rPr>
+              <w:fldChar w:fldCharType="separate"/>
+            </w:r>
+            <w:r>
+              <w:rPr>
+                <w:noProof/>
+                <w:webHidden/>
+              </w:rPr>
+              <w:t>4</w:t>
+            </w:r>
+            <w:r>
+              <w:rPr>
+                <w:noProof/>
+                <w:webHidden/>
+              </w:rPr>
+              <w:fldChar w:fldCharType="end"/>
+            </w:r>
+          </w:hyperlink>
+        </w:p>
+        <w:p>
+          <w:pPr>
+            <w:pStyle w:val="TOC1"/>
+            <w:tabs>
+              <w:tab w:val="right" w:leader="dot" w:pos="9010"/>
+            </w:tabs>
+            <w:rPr>
+              <w:rFonts w:eastAsiaTheme="minorEastAsia"/>
+              <w:noProof/>
+              <w:sz w:val="22"/>
+              <w:szCs w:val="22"/>
+              <w:lang w:val="fr-FR" w:eastAsia="fr-FR"/>
+            </w:rPr>
+          </w:pPr>
+          <w:hyperlink w:anchor="_Toc121221240" w:history="1">
+            <w:r>
+              <w:rPr>
+                <w:rStyle w:val="Hyperlink"/>
+                <w:noProof/>
+              </w:rPr>
+              <w:t>Level 3 :</w:t>
+            </w:r>
+            <w:r>
+              <w:rPr>
+                <w:noProof/>
+                <w:webHidden/>
+              </w:rPr>
+              <w:tab/>
+            </w:r>
+            <w:r>
+              <w:rPr>
+                <w:noProof/>
+                <w:webHidden/>
+              </w:rPr>
+              <w:fldChar w:fldCharType="begin"/>
+            </w:r>
+            <w:r>
+              <w:rPr>
+                <w:noProof/>
+                <w:webHidden/>
+              </w:rPr>
+              <w:instrText xml:space="preserve"> PAGEREF _Toc121221240 \h </w:instrText>
+            </w:r>
+            <w:r>
+              <w:rPr>
+                <w:noProof/>
+                <w:webHidden/>
+              </w:rPr>
+            </w:r>
+            <w:r>
+              <w:rPr>
+                <w:noProof/>
+                <w:webHidden/>
+              </w:rPr>
+              <w:fldChar w:fldCharType="separate"/>
+            </w:r>
+            <w:r>
+              <w:rPr>
+                <w:noProof/>
+                <w:webHidden/>
+              </w:rPr>
+              <w:t>4</w:t>
+            </w:r>
+            <w:r>
+              <w:rPr>
+                <w:noProof/>
+                <w:webHidden/>
+              </w:rPr>
+              <w:fldChar w:fldCharType="end"/>
+            </w:r>
+          </w:hyperlink>
+        </w:p>
+        <w:p>
+          <w:pPr>
+            <w:pStyle w:val="TOC1"/>
+            <w:tabs>
+              <w:tab w:val="right" w:leader="dot" w:pos="9010"/>
+            </w:tabs>
+            <w:rPr>
+              <w:rFonts w:eastAsiaTheme="minorEastAsia"/>
+              <w:noProof/>
+              <w:sz w:val="22"/>
+              <w:szCs w:val="22"/>
+              <w:lang w:val="fr-FR" w:eastAsia="fr-FR"/>
+            </w:rPr>
+          </w:pPr>
+          <w:hyperlink w:anchor="_Toc121221241" w:history="1">
+            <w:r>
+              <w:rPr>
+                <w:rStyle w:val="Hyperlink"/>
+                <w:noProof/>
+              </w:rPr>
+              <w:t>Level 4 :</w:t>
+            </w:r>
+            <w:r>
+              <w:rPr>
+                <w:noProof/>
+                <w:webHidden/>
+              </w:rPr>
+              <w:tab/>
+            </w:r>
+            <w:r>
+              <w:rPr>
+                <w:noProof/>
+                <w:webHidden/>
+              </w:rPr>
+              <w:fldChar w:fldCharType="begin"/>
+            </w:r>
+            <w:r>
+              <w:rPr>
+                <w:noProof/>
+                <w:webHidden/>
+              </w:rPr>
+              <w:instrText xml:space="preserve"> PAGEREF _Toc121221241 \h </w:instrText>
+            </w:r>
+            <w:r>
+              <w:rPr>
+                <w:noProof/>
+                <w:webHidden/>
+              </w:rPr>
+            </w:r>
+            <w:r>
+              <w:rPr>
+                <w:noProof/>
+                <w:webHidden/>
+              </w:rPr>
+              <w:fldChar w:fldCharType="separate"/>
+            </w:r>
+            <w:r>
+              <w:rPr>
+                <w:noProof/>
+                <w:webHidden/>
+              </w:rPr>
+              <w:t>5</w:t>
+            </w:r>
+            <w:r>
+              <w:rPr>
+                <w:noProof/>
+                <w:webHidden/>
+              </w:rPr>
+              <w:fldChar w:fldCharType="end"/>
+            </w:r>
+          </w:hyperlink>
+        </w:p>
+        <w:p>
+          <w:pPr>
+            <w:pStyle w:val="TOC1"/>
+            <w:tabs>
+              <w:tab w:val="right" w:leader="dot" w:pos="9010"/>
+            </w:tabs>
+            <w:rPr>
+              <w:rFonts w:eastAsiaTheme="minorEastAsia"/>
+              <w:noProof/>
+              <w:sz w:val="22"/>
+              <w:szCs w:val="22"/>
+              <w:lang w:val="fr-FR" w:eastAsia="fr-FR"/>
+            </w:rPr>
+          </w:pPr>
+          <w:hyperlink w:anchor="_Toc121221242" w:history="1">
+            <w:r>
+              <w:rPr>
+                <w:rStyle w:val="Hyperlink"/>
+                <w:noProof/>
+              </w:rPr>
+              <w:t>Level 5</w:t>
+            </w:r>
+            <w:r>
+              <w:rPr>
+                <w:noProof/>
+                <w:webHidden/>
+              </w:rPr>
+              <w:tab/>
+            </w:r>
+            <w:r>
+              <w:rPr>
+                <w:noProof/>
+                <w:webHidden/>
+              </w:rPr>
+              <w:fldChar w:fldCharType="begin"/>
+            </w:r>
+            <w:r>
+              <w:rPr>
+                <w:noProof/>
+                <w:webHidden/>
+              </w:rPr>
+              <w:instrText xml:space="preserve"> PAGEREF _Toc121221242 \h </w:instrText>
             </w:r>
             <w:r>
               <w:rPr>
@@ -1928,37 +1031,47 @@
       <w:pPr>
         <w:pStyle w:val="Style1"/>
       </w:pPr>
-      <w:bookmarkStart w:id="1" w:name="_Toc117760628"/>
+      <w:bookmarkStart w:id="0" w:name="_Toc121221234"/>
       <w:r>
         <w:lastRenderedPageBreak/>
         <w:t>Introduction</w:t>
       </w:r>
+      <w:bookmarkEnd w:id="0"/>
+    </w:p>
+    <w:p>
+      <w:r>
+        <w:t xml:space="preserve">The detection of the quality of ECG data is paramount to be able to computer relevant indicators. </w:t>
+      </w:r>
+      <w:r>
+        <w:t xml:space="preserve">Over certain noise levels it </w:t>
+      </w:r>
+      <w:r>
+        <w:t>gets</w:t>
+      </w:r>
+      <w:r>
+        <w:t xml:space="preserve"> impossible to detect accurate QT lengths for example. </w:t>
+      </w:r>
+      <w:r>
+        <w:t xml:space="preserve">In order to train and test our algorithms of noise level detection, we are making a database of 5s ECG signal Segments. The rules to label </w:t>
+      </w:r>
+      <w:proofErr w:type="gramStart"/>
+      <w:r>
+        <w:t>those segment</w:t>
+      </w:r>
+      <w:proofErr w:type="gramEnd"/>
+      <w:r>
+        <w:t xml:space="preserve"> are described in this document.</w:t>
+      </w:r>
+    </w:p>
+    <w:p>
+      <w:pPr>
+        <w:pStyle w:val="Style1"/>
+      </w:pPr>
+      <w:bookmarkStart w:id="1" w:name="_Toc121221235"/>
+      <w:r>
+        <w:t>Label rules</w:t>
+      </w:r>
       <w:bookmarkEnd w:id="1"/>
-    </w:p>
-    <w:p>
-      <w:r>
-        <w:t xml:space="preserve">The detection of the quality of ECG data is paramount to be able to computer relevant indicators. </w:t>
-      </w:r>
-      <w:r>
-        <w:t xml:space="preserve">Over certain noise levels it </w:t>
-      </w:r>
-      <w:r>
-        <w:t>gets</w:t>
-      </w:r>
-      <w:r>
-        <w:t xml:space="preserve"> impossible to detect accurate QT lengths for example. </w:t>
-      </w:r>
-      <w:r>
-        <w:t>In order to train and test our algorithms of noise level detection, we are making a database of 5s ECG signal Segments. The rules to label those segment are described in this document.</w:t>
-      </w:r>
-    </w:p>
-    <w:p>
-      <w:pPr>
-        <w:pStyle w:val="Style1"/>
-      </w:pPr>
-      <w:r>
-        <w:t>Label rules</w:t>
-      </w:r>
     </w:p>
     <w:p>
       <w:pPr>
@@ -1982,8 +1095,13 @@
           <w:numId w:val="8"/>
         </w:numPr>
       </w:pPr>
-      <w:r>
-        <w:t xml:space="preserve">1 : </w:t>
+      <w:proofErr w:type="gramStart"/>
+      <w:r>
+        <w:t>1 :</w:t>
+      </w:r>
+      <w:proofErr w:type="gramEnd"/>
+      <w:r>
+        <w:t xml:space="preserve"> </w:t>
       </w:r>
       <w:r>
         <w:t xml:space="preserve">All phases PQRST of the ECG are visible and clear during the full 5s segment </w:t>
@@ -1997,8 +1115,13 @@
           <w:numId w:val="8"/>
         </w:numPr>
       </w:pPr>
-      <w:r>
-        <w:t xml:space="preserve">2 : </w:t>
+      <w:proofErr w:type="gramStart"/>
+      <w:r>
+        <w:t>2 :</w:t>
+      </w:r>
+      <w:proofErr w:type="gramEnd"/>
+      <w:r>
+        <w:t xml:space="preserve"> </w:t>
       </w:r>
       <w:r>
         <w:t>The quality of the signal is good enough to detect QT segment length over the whole segment</w:t>
@@ -2027,9 +1150,11 @@
       <w:r>
         <w:t xml:space="preserve">4: there are some difficulties to detect R </w:t>
       </w:r>
+      <w:proofErr w:type="gramStart"/>
       <w:r>
         <w:t>waves</w:t>
       </w:r>
+      <w:proofErr w:type="gramEnd"/>
       <w:r>
         <w:t xml:space="preserve"> but we can still </w:t>
       </w:r>
@@ -2060,8 +1185,13 @@
           <w:numId w:val="8"/>
         </w:numPr>
       </w:pPr>
-      <w:r>
-        <w:t xml:space="preserve">5 : </w:t>
+      <w:proofErr w:type="gramStart"/>
+      <w:r>
+        <w:t>5 :</w:t>
+      </w:r>
+      <w:proofErr w:type="gramEnd"/>
+      <w:r>
+        <w:t xml:space="preserve"> </w:t>
       </w:r>
       <w:r>
         <w:t>mostly noise</w:t>
@@ -2072,17 +1202,21 @@
       <w:pPr>
         <w:pStyle w:val="Style1"/>
       </w:pPr>
+      <w:bookmarkStart w:id="2" w:name="_Toc121221236"/>
       <w:r>
         <w:t>Examples</w:t>
       </w:r>
+      <w:bookmarkEnd w:id="2"/>
     </w:p>
     <w:p>
       <w:pPr>
         <w:pStyle w:val="Heading1"/>
       </w:pPr>
+      <w:bookmarkStart w:id="3" w:name="_Toc121221237"/>
       <w:r>
         <w:t>Level 1:</w:t>
       </w:r>
+      <w:bookmarkEnd w:id="3"/>
     </w:p>
     <w:p>
       <w:r>
@@ -2107,6 +1241,98 @@
                 <pic:pic xmlns:pic="http://schemas.openxmlformats.org/drawingml/2006/picture">
                   <pic:nvPicPr>
                     <pic:cNvPr id="0" name="Picture 27"/>
+                    <pic:cNvPicPr>
+                      <a:picLocks noChangeAspect="1" noChangeArrowheads="1"/>
+                    </pic:cNvPicPr>
+                  </pic:nvPicPr>
+                  <pic:blipFill>
+                    <a:blip r:embed="rId11">
+                      <a:extLst>
+                        <a:ext uri="{28A0092B-C50C-407E-A947-70E740481C1C}">
+                          <a14:useLocalDpi xmlns:a14="http://schemas.microsoft.com/office/drawing/2010/main" val="0"/>
+                        </a:ext>
+                      </a:extLst>
+                    </a:blip>
+                    <a:srcRect/>
+                    <a:stretch>
+                      <a:fillRect/>
+                    </a:stretch>
+                  </pic:blipFill>
+                  <pic:spPr bwMode="auto">
+                    <a:xfrm>
+                      <a:off x="0" y="0"/>
+                      <a:ext cx="5727700" cy="1909445"/>
+                    </a:xfrm>
+                    <a:prstGeom prst="rect">
+                      <a:avLst/>
+                    </a:prstGeom>
+                    <a:noFill/>
+                    <a:ln>
+                      <a:noFill/>
+                    </a:ln>
+                  </pic:spPr>
+                </pic:pic>
+              </a:graphicData>
+            </a:graphic>
+          </wp:inline>
+        </w:drawing>
+      </w:r>
+    </w:p>
+    <w:p>
+      <w:pPr>
+        <w:pStyle w:val="Heading1"/>
+      </w:pPr>
+      <w:bookmarkStart w:id="4" w:name="_Toc121221238"/>
+      <w:r>
+        <w:t xml:space="preserve">Level </w:t>
+      </w:r>
+      <w:proofErr w:type="gramStart"/>
+      <w:r>
+        <w:t>2 :</w:t>
+      </w:r>
+      <w:bookmarkEnd w:id="4"/>
+      <w:proofErr w:type="gramEnd"/>
+      <w:r>
+        <w:t xml:space="preserve"> </w:t>
+      </w:r>
+    </w:p>
+    <w:p>
+      <w:r>
+        <w:t>We see a step in the raw signal</w:t>
+      </w:r>
+      <w:r>
+        <w:t xml:space="preserve"> that impact the shape of one of the P waves, however all the QT segments are clear -&gt; level 2</w:t>
+      </w:r>
+    </w:p>
+    <w:p/>
+    <w:p>
+      <w:pPr>
+        <w:pStyle w:val="Style1"/>
+        <w:numPr>
+          <w:ilvl w:val="0"/>
+          <w:numId w:val="0"/>
+        </w:numPr>
+        <w:ind w:left="360" w:hanging="360"/>
+      </w:pPr>
+      <w:bookmarkStart w:id="5" w:name="_Toc121221239"/>
+      <w:r>
+        <w:rPr>
+          <w:noProof/>
+        </w:rPr>
+        <w:lastRenderedPageBreak/>
+        <w:drawing>
+          <wp:inline distT="0" distB="0" distL="0" distR="0" wp14:anchorId="467951E2" wp14:editId="11839B25">
+            <wp:extent cx="5727700" cy="1909445"/>
+            <wp:effectExtent l="0" t="0" r="6350" b="0"/>
+            <wp:docPr id="2" name="Picture 2"/>
+            <wp:cNvGraphicFramePr>
+              <a:graphicFrameLocks xmlns:a="http://schemas.openxmlformats.org/drawingml/2006/main" noChangeAspect="1"/>
+            </wp:cNvGraphicFramePr>
+            <a:graphic xmlns:a="http://schemas.openxmlformats.org/drawingml/2006/main">
+              <a:graphicData uri="http://schemas.openxmlformats.org/drawingml/2006/picture">
+                <pic:pic xmlns:pic="http://schemas.openxmlformats.org/drawingml/2006/picture">
+                  <pic:nvPicPr>
+                    <pic:cNvPr id="0" name="Picture 1"/>
                     <pic:cNvPicPr>
                       <a:picLocks noChangeAspect="1" noChangeArrowheads="1"/>
                     </pic:cNvPicPr>
@@ -2143,91 +1369,19 @@
           </wp:inline>
         </w:drawing>
       </w:r>
-    </w:p>
-    <w:p>
-      <w:pPr>
-        <w:pStyle w:val="Heading1"/>
-      </w:pPr>
-      <w:r>
-        <w:t xml:space="preserve">Level 2 : </w:t>
-      </w:r>
-    </w:p>
-    <w:p>
-      <w:r>
-        <w:t>We see a step in the raw signal</w:t>
-      </w:r>
-      <w:r>
-        <w:t xml:space="preserve"> that impact the shape of one of the P waves, however all the QT segments are clear -&gt; level 2</w:t>
-      </w:r>
-    </w:p>
-    <w:p/>
-    <w:p>
-      <w:pPr>
-        <w:pStyle w:val="Style1"/>
-        <w:numPr>
-          <w:ilvl w:val="0"/>
-          <w:numId w:val="0"/>
-        </w:numPr>
-        <w:ind w:left="360" w:hanging="360"/>
-      </w:pPr>
-      <w:r>
-        <w:rPr>
-          <w:noProof/>
-        </w:rPr>
-        <w:lastRenderedPageBreak/>
-        <w:drawing>
-          <wp:inline distT="0" distB="0" distL="0" distR="0" wp14:anchorId="467951E2" wp14:editId="11839B25">
-            <wp:extent cx="5727700" cy="1909445"/>
-            <wp:effectExtent l="0" t="0" r="6350" b="0"/>
-            <wp:docPr id="2" name="Picture 2"/>
-            <wp:cNvGraphicFramePr>
-              <a:graphicFrameLocks xmlns:a="http://schemas.openxmlformats.org/drawingml/2006/main" noChangeAspect="1"/>
-            </wp:cNvGraphicFramePr>
-            <a:graphic xmlns:a="http://schemas.openxmlformats.org/drawingml/2006/main">
-              <a:graphicData uri="http://schemas.openxmlformats.org/drawingml/2006/picture">
-                <pic:pic xmlns:pic="http://schemas.openxmlformats.org/drawingml/2006/picture">
-                  <pic:nvPicPr>
-                    <pic:cNvPr id="0" name="Picture 1"/>
-                    <pic:cNvPicPr>
-                      <a:picLocks noChangeAspect="1" noChangeArrowheads="1"/>
-                    </pic:cNvPicPr>
-                  </pic:nvPicPr>
-                  <pic:blipFill>
-                    <a:blip r:embed="rId11">
-                      <a:extLst>
-                        <a:ext uri="{28A0092B-C50C-407E-A947-70E740481C1C}">
-                          <a14:useLocalDpi xmlns:a14="http://schemas.microsoft.com/office/drawing/2010/main" val="0"/>
-                        </a:ext>
-                      </a:extLst>
-                    </a:blip>
-                    <a:srcRect/>
-                    <a:stretch>
-                      <a:fillRect/>
-                    </a:stretch>
-                  </pic:blipFill>
-                  <pic:spPr bwMode="auto">
-                    <a:xfrm>
-                      <a:off x="0" y="0"/>
-                      <a:ext cx="5727700" cy="1909445"/>
-                    </a:xfrm>
-                    <a:prstGeom prst="rect">
-                      <a:avLst/>
-                    </a:prstGeom>
-                    <a:noFill/>
-                    <a:ln>
-                      <a:noFill/>
-                    </a:ln>
-                  </pic:spPr>
-                </pic:pic>
-              </a:graphicData>
-            </a:graphic>
-          </wp:inline>
-        </w:drawing>
-      </w:r>
-    </w:p>
-    <w:p>
-      <w:r>
-        <w:t>T wave seem okay</w:t>
+      <w:bookmarkEnd w:id="5"/>
+    </w:p>
+    <w:p>
+      <w:r>
+        <w:t xml:space="preserve">T </w:t>
+      </w:r>
+      <w:proofErr w:type="gramStart"/>
+      <w:r>
+        <w:t>wave</w:t>
+      </w:r>
+      <w:proofErr w:type="gramEnd"/>
+      <w:r>
+        <w:t xml:space="preserve"> seem okay</w:t>
       </w:r>
       <w:r>
         <w:t xml:space="preserve">, P wave visible but </w:t>
@@ -2296,9 +1450,16 @@
       <w:pPr>
         <w:pStyle w:val="Heading1"/>
       </w:pPr>
-      <w:r>
-        <w:t>Level 3 :</w:t>
-      </w:r>
+      <w:bookmarkStart w:id="6" w:name="_Toc121221240"/>
+      <w:r>
+        <w:t xml:space="preserve">Level </w:t>
+      </w:r>
+      <w:proofErr w:type="gramStart"/>
+      <w:r>
+        <w:t>3 :</w:t>
+      </w:r>
+      <w:bookmarkEnd w:id="6"/>
+      <w:proofErr w:type="gramEnd"/>
     </w:p>
     <w:p>
       <w:r>
@@ -2504,9 +1665,16 @@
       <w:pPr>
         <w:pStyle w:val="Heading1"/>
       </w:pPr>
-      <w:r>
-        <w:t>Level 4 :</w:t>
-      </w:r>
+      <w:bookmarkStart w:id="7" w:name="_Toc121221241"/>
+      <w:r>
+        <w:t xml:space="preserve">Level </w:t>
+      </w:r>
+      <w:proofErr w:type="gramStart"/>
+      <w:r>
+        <w:t>4 :</w:t>
+      </w:r>
+      <w:bookmarkEnd w:id="7"/>
+      <w:proofErr w:type="gramEnd"/>
     </w:p>
     <w:p>
       <w:r>
@@ -2582,11 +1750,19 @@
         </w:rPr>
         <w:t xml:space="preserve">Some saturation </w:t>
       </w:r>
+      <w:proofErr w:type="gramStart"/>
       <w:r>
         <w:rPr>
           <w:lang w:val="en-GB"/>
         </w:rPr>
-        <w:t>make a f</w:t>
+        <w:t>make</w:t>
+      </w:r>
+      <w:proofErr w:type="gramEnd"/>
+      <w:r>
+        <w:rPr>
+          <w:lang w:val="en-GB"/>
+        </w:rPr>
+        <w:t xml:space="preserve"> a f</w:t>
       </w:r>
       <w:r>
         <w:rPr>
@@ -2840,11 +2016,16 @@
         <w:t xml:space="preserve">Poor signal, but </w:t>
       </w:r>
       <w:r>
-        <w:t>narrow QRS visible</w:t>
+        <w:t xml:space="preserve">narrow QRS </w:t>
+      </w:r>
+      <w:proofErr w:type="spellStart"/>
+      <w:r>
+        <w:t>visible</w:t>
       </w:r>
       <w:r>
         <w:t>s</w:t>
       </w:r>
+      <w:proofErr w:type="spellEnd"/>
       <w:r>
         <w:t xml:space="preserve">, </w:t>
       </w:r>
@@ -2974,8 +2155,13 @@
       <w:pPr>
         <w:pStyle w:val="Heading1"/>
       </w:pPr>
-      <w:r>
-        <w:t xml:space="preserve">Level 5 </w:t>
+      <w:bookmarkStart w:id="8" w:name="_Toc121221242"/>
+      <w:r>
+        <w:t>Level 5</w:t>
+      </w:r>
+      <w:bookmarkEnd w:id="8"/>
+      <w:r>
+        <w:t xml:space="preserve"> </w:t>
       </w:r>
     </w:p>
     <w:p/>
@@ -3041,7 +2227,15 @@
     </w:p>
     <w:p>
       <w:r>
-        <w:t>No signal (disconnexion)</w:t>
+        <w:t>No signal (</w:t>
+      </w:r>
+      <w:proofErr w:type="spellStart"/>
+      <w:r>
+        <w:t>disconnexion</w:t>
+      </w:r>
+      <w:proofErr w:type="spellEnd"/>
+      <w:r>
+        <w:t>)</w:t>
       </w:r>
     </w:p>
     <w:p>

</xml_diff>